<commit_message>
Update Written Question Assignment 1.docx
</commit_message>
<xml_diff>
--- a/Unit_1_Excel/Written Question Assignment 1.docx
+++ b/Unit_1_Excel/Written Question Assignment 1.docx
@@ -4,19 +4,25 @@
   <w:body>
     <w:p>
       <w:pPr>
-        <w:pStyle w:val="ListParagraph"/>
-        <w:numPr>
-          <w:ilvl w:val="0"/>
-          <w:numId w:val="3"/>
-        </w:numPr>
-      </w:pPr>
-      <w:r>
-        <w:t>Conclusions</w:t>
+        <w:rPr>
+          <w:b/>
+          <w:bCs/>
+        </w:rPr>
+      </w:pPr>
+      <w:r>
+        <w:rPr>
+          <w:b/>
+          <w:bCs/>
+        </w:rPr>
+        <w:t>Question 1</w:t>
       </w:r>
     </w:p>
     <w:p>
       <w:r>
-        <w:t xml:space="preserve">Overall, projects in the theatre category had the most success and </w:t>
+        <w:t>Given the provided data, we can conclude that</w:t>
+      </w:r>
+      <w:r>
+        <w:t xml:space="preserve"> projects in the theatre category had the most success and </w:t>
       </w:r>
       <w:r>
         <w:t xml:space="preserve">projects in the </w:t>
@@ -29,59 +35,76 @@
       </w:r>
       <w:r>
         <w:t>had the least success.</w:t>
+      </w:r>
+      <w:r>
+        <w:t xml:space="preserve"> Also, t</w:t>
+      </w:r>
+      <w:r>
+        <w:t>he least successful subcategory was metal (parent category music)</w:t>
+      </w:r>
+      <w:r>
+        <w:t xml:space="preserve"> and the most successful subcategory was plays (parent category theatre). </w:t>
+      </w:r>
+      <w:r>
+        <w:t>Austria (</w:t>
+      </w:r>
+      <w:r>
+        <w:t>AT</w:t>
+      </w:r>
+      <w:r>
+        <w:t>)</w:t>
+      </w:r>
+      <w:r>
+        <w:t xml:space="preserve"> had the fewest successful projects while the US had the highest</w:t>
+      </w:r>
+      <w:r>
+        <w:t xml:space="preserve"> number of successful projects</w:t>
+      </w:r>
+      <w:r>
+        <w:t>.</w:t>
+      </w:r>
+      <w:r>
+        <w:t xml:space="preserve"> In addition, t</w:t>
+      </w:r>
+      <w:r>
+        <w:t>he highest number of successful projects started in the month of May</w:t>
+      </w:r>
+      <w:r>
+        <w:t>, while t</w:t>
+      </w:r>
+      <w:r>
+        <w:t>he highest number of failed projects started in July.</w:t>
+      </w:r>
+      <w:r>
+        <w:t xml:space="preserve"> Lastly, </w:t>
+      </w:r>
+      <w:r>
+        <w:t>2015 had the highest number of successful projects</w:t>
+      </w:r>
+      <w:r>
+        <w:t xml:space="preserve"> while 2009 had the lowest.</w:t>
       </w:r>
     </w:p>
     <w:p>
-      <w:r>
-        <w:t>The least successful subcategory was metal (parent category music)</w:t>
-      </w:r>
-      <w:r>
-        <w:t xml:space="preserve"> and the most successful subcategory was plays (parent category theatre). </w:t>
-      </w:r>
-      <w:r>
-        <w:t>Austria (</w:t>
-      </w:r>
-      <w:r>
-        <w:t>AT</w:t>
-      </w:r>
-      <w:r>
-        <w:t>)</w:t>
-      </w:r>
-      <w:r>
-        <w:t xml:space="preserve"> had the fewest successful projects while the US had the highest.</w:t>
+      <w:pPr>
+        <w:rPr>
+          <w:b/>
+          <w:bCs/>
+        </w:rPr>
+      </w:pPr>
+      <w:bookmarkStart w:id="0" w:name="_GoBack"/>
+      <w:bookmarkEnd w:id="0"/>
+      <w:r>
+        <w:rPr>
+          <w:b/>
+          <w:bCs/>
+        </w:rPr>
+        <w:t>Question 2</w:t>
       </w:r>
     </w:p>
     <w:p>
       <w:r>
-        <w:t>The highest number of successful projects started in the month of May</w:t>
-      </w:r>
-      <w:r>
-        <w:t>.</w:t>
-      </w:r>
-    </w:p>
-    <w:p>
-      <w:r>
-        <w:t>The highest number of failed projects started in July.</w:t>
-      </w:r>
-    </w:p>
-    <w:p>
-      <w:r>
-        <w:t>2015 had the highest number of successful projects</w:t>
-      </w:r>
-      <w:r>
-        <w:t xml:space="preserve"> while 2009 had the lowest.</w:t>
-      </w:r>
-    </w:p>
-    <w:p>
-      <w:pPr>
-        <w:pStyle w:val="ListParagraph"/>
-        <w:numPr>
-          <w:ilvl w:val="0"/>
-          <w:numId w:val="3"/>
-        </w:numPr>
-      </w:pPr>
-      <w:r>
-        <w:t>Limitations</w:t>
+        <w:t xml:space="preserve">Below are the limitations of this analysis. </w:t>
       </w:r>
     </w:p>
     <w:p>
@@ -119,28 +142,34 @@
       <w:r>
         <w:t>We are assuming the values pledged are correct</w:t>
       </w:r>
+      <w:r>
+        <w:t xml:space="preserve"> and that all pledged values have been capt</w:t>
+      </w:r>
+      <w:r>
+        <w:t>u</w:t>
+      </w:r>
+      <w:r>
+        <w:t>red</w:t>
+      </w:r>
     </w:p>
     <w:p>
       <w:pPr>
         <w:pStyle w:val="ListParagraph"/>
-        <w:numPr>
-          <w:ilvl w:val="0"/>
-          <w:numId w:val="4"/>
-        </w:numPr>
-      </w:pPr>
-      <w:bookmarkStart w:id="0" w:name="_GoBack"/>
-      <w:bookmarkEnd w:id="0"/>
+      </w:pPr>
     </w:p>
     <w:p>
       <w:pPr>
-        <w:pStyle w:val="ListParagraph"/>
-        <w:numPr>
-          <w:ilvl w:val="0"/>
-          <w:numId w:val="3"/>
-        </w:numPr>
-      </w:pPr>
-      <w:r>
-        <w:t>Other graphs</w:t>
+        <w:rPr>
+          <w:b/>
+          <w:bCs/>
+        </w:rPr>
+      </w:pPr>
+      <w:r>
+        <w:rPr>
+          <w:b/>
+          <w:bCs/>
+        </w:rPr>
+        <w:t>Question 3</w:t>
       </w:r>
     </w:p>
     <w:p>
@@ -148,7 +177,7 @@
         <w:t xml:space="preserve"> </w:t>
       </w:r>
       <w:r>
-        <w:t>Other graphs we could create</w:t>
+        <w:t>We could also visualize the below data:</w:t>
       </w:r>
     </w:p>
     <w:p>
@@ -160,13 +189,7 @@
         </w:numPr>
       </w:pPr>
       <w:r>
-        <w:t xml:space="preserve">Amount of donations </w:t>
-      </w:r>
-      <w:r>
-        <w:t xml:space="preserve">received for various </w:t>
-      </w:r>
-      <w:r>
-        <w:t>category over the years</w:t>
+        <w:t>Percentage of different project states – shown in a pie chart</w:t>
       </w:r>
     </w:p>
     <w:p>
@@ -178,7 +201,7 @@
         </w:numPr>
       </w:pPr>
       <w:r>
-        <w:t>Show pledged amount in each subcategory in various countries</w:t>
+        <w:t xml:space="preserve">Pledged amount per country - shown on a map </w:t>
       </w:r>
     </w:p>
     <w:p>
@@ -190,11 +213,34 @@
         </w:numPr>
       </w:pPr>
       <w:r>
-        <w:t xml:space="preserve">Show </w:t>
-      </w:r>
-      <w:r>
-        <w:t>state against pledged amount for each category</w:t>
-      </w:r>
+        <w:t xml:space="preserve">Amount of donations </w:t>
+      </w:r>
+      <w:r>
+        <w:t xml:space="preserve">received for </w:t>
+      </w:r>
+      <w:r>
+        <w:t xml:space="preserve">the </w:t>
+      </w:r>
+      <w:r>
+        <w:t xml:space="preserve">various </w:t>
+      </w:r>
+      <w:r>
+        <w:t>categor</w:t>
+      </w:r>
+      <w:r>
+        <w:t>ies</w:t>
+      </w:r>
+      <w:r>
+        <w:t xml:space="preserve"> over the years</w:t>
+      </w:r>
+      <w:r>
+        <w:t xml:space="preserve"> shown - in a column chart.</w:t>
+      </w:r>
+    </w:p>
+    <w:p>
+      <w:pPr>
+        <w:pStyle w:val="ListParagraph"/>
+      </w:pPr>
     </w:p>
     <w:sectPr>
       <w:pgSz w:w="12240" w:h="15840"/>

</xml_diff>